<commit_message>
Aug 2019 CSS update
</commit_message>
<xml_diff>
--- a/notesCSS.docx
+++ b/notesCSS.docx
@@ -4521,8 +4521,209 @@
           <w:szCs w:val="24"/>
         </w:rPr>
       </w:pPr>
+    </w:p>
+    <w:p>
+      <w:pPr>
+        <w:rPr>
+          <w:sz w:val="24"/>
+          <w:szCs w:val="24"/>
+        </w:rPr>
+      </w:pPr>
+      <w:r>
+        <w:rPr>
+          <w:sz w:val="24"/>
+          <w:szCs w:val="24"/>
+        </w:rPr>
+        <w:t xml:space="preserve">LEC34: </w:t>
+      </w:r>
+      <w:r>
+        <w:rPr>
+          <w:sz w:val="24"/>
+          <w:szCs w:val="24"/>
+        </w:rPr>
+        <w:t>How to architect and build simple Grid system (selector + :not pseudo-class + calc())</w:t>
+      </w:r>
+    </w:p>
+    <w:p>
+      <w:pPr>
+        <w:pStyle w:val="ListParagraph"/>
+        <w:numPr>
+          <w:ilvl w:val="0"/>
+          <w:numId w:val="42"/>
+        </w:numPr>
+        <w:rPr>
+          <w:sz w:val="24"/>
+          <w:szCs w:val="24"/>
+        </w:rPr>
+      </w:pPr>
+      <w:r>
+        <w:rPr>
+          <w:sz w:val="24"/>
+          <w:szCs w:val="24"/>
+        </w:rPr>
+        <w:t xml:space="preserve">Grid sys: consistent design system </w:t>
+      </w:r>
+    </w:p>
+    <w:p>
+      <w:pPr>
+        <w:pStyle w:val="ListParagraph"/>
+        <w:numPr>
+          <w:ilvl w:val="0"/>
+          <w:numId w:val="42"/>
+        </w:numPr>
+        <w:rPr>
+          <w:sz w:val="24"/>
+          <w:szCs w:val="24"/>
+        </w:rPr>
+      </w:pPr>
+      <w:r>
+        <w:rPr>
+          <w:sz w:val="24"/>
+          <w:szCs w:val="24"/>
+        </w:rPr>
+        <w:t>calc(): mix units and do calculation</w:t>
+      </w:r>
+    </w:p>
+    <w:p>
+      <w:pPr>
+        <w:pStyle w:val="ListParagraph"/>
+        <w:numPr>
+          <w:ilvl w:val="0"/>
+          <w:numId w:val="42"/>
+        </w:numPr>
+        <w:rPr>
+          <w:sz w:val="24"/>
+          <w:szCs w:val="24"/>
+        </w:rPr>
+      </w:pPr>
+      <w:r>
+        <w:rPr>
+          <w:sz w:val="24"/>
+          <w:szCs w:val="24"/>
+        </w:rPr>
+        <w:t>selector: []</w:t>
+      </w:r>
+    </w:p>
+    <w:p>
+      <w:pPr>
+        <w:pStyle w:val="ListParagraph"/>
+        <w:numPr>
+          <w:ilvl w:val="1"/>
+          <w:numId w:val="42"/>
+        </w:numPr>
+        <w:rPr>
+          <w:sz w:val="24"/>
+          <w:szCs w:val="24"/>
+        </w:rPr>
+      </w:pPr>
+      <w:r>
+        <w:rPr>
+          <w:sz w:val="24"/>
+          <w:szCs w:val="24"/>
+        </w:rPr>
+        <w:t>[class^="col-"]</w:t>
+      </w:r>
+      <w:r>
+        <w:rPr>
+          <w:sz w:val="24"/>
+          <w:szCs w:val="24"/>
+        </w:rPr>
+        <w:tab/>
+      </w:r>
+      <w:r>
+        <w:rPr>
+          <w:sz w:val="24"/>
+          <w:szCs w:val="24"/>
+        </w:rPr>
+        <w:tab/>
+        <w:t># start with col-</w:t>
+      </w:r>
+    </w:p>
+    <w:p>
+      <w:pPr>
+        <w:pStyle w:val="ListParagraph"/>
+        <w:numPr>
+          <w:ilvl w:val="1"/>
+          <w:numId w:val="42"/>
+        </w:numPr>
+        <w:rPr>
+          <w:sz w:val="24"/>
+          <w:szCs w:val="24"/>
+        </w:rPr>
+      </w:pPr>
+      <w:r>
+        <w:rPr>
+          <w:sz w:val="24"/>
+          <w:szCs w:val="24"/>
+        </w:rPr>
+        <w:t>[class*</w:t>
+      </w:r>
       <w:bookmarkStart w:id="0" w:name="_GoBack"/>
       <w:bookmarkEnd w:id="0"/>
+      <w:r>
+        <w:rPr>
+          <w:sz w:val="24"/>
+          <w:szCs w:val="24"/>
+        </w:rPr>
+        <w:t>="col-"]</w:t>
+      </w:r>
+      <w:r>
+        <w:rPr>
+          <w:sz w:val="24"/>
+          <w:szCs w:val="24"/>
+        </w:rPr>
+        <w:tab/>
+      </w:r>
+      <w:r>
+        <w:rPr>
+          <w:sz w:val="24"/>
+          <w:szCs w:val="24"/>
+        </w:rPr>
+        <w:tab/>
+        <w:t># contains col-</w:t>
+      </w:r>
+    </w:p>
+    <w:p>
+      <w:pPr>
+        <w:pStyle w:val="ListParagraph"/>
+        <w:numPr>
+          <w:ilvl w:val="1"/>
+          <w:numId w:val="42"/>
+        </w:numPr>
+        <w:rPr>
+          <w:sz w:val="24"/>
+          <w:szCs w:val="24"/>
+        </w:rPr>
+      </w:pPr>
+      <w:r>
+        <w:rPr>
+          <w:sz w:val="24"/>
+          <w:szCs w:val="24"/>
+        </w:rPr>
+        <w:t>[class$</w:t>
+      </w:r>
+      <w:r>
+        <w:rPr>
+          <w:sz w:val="24"/>
+          <w:szCs w:val="24"/>
+        </w:rPr>
+        <w:t>="col-"]</w:t>
+      </w:r>
+      <w:r>
+        <w:rPr>
+          <w:sz w:val="24"/>
+          <w:szCs w:val="24"/>
+        </w:rPr>
+        <w:tab/>
+      </w:r>
+      <w:r>
+        <w:rPr>
+          <w:sz w:val="24"/>
+          <w:szCs w:val="24"/>
+        </w:rPr>
+        <w:tab/>
+        <w:t># end with col-</w:t>
+      </w:r>
     </w:p>
     <w:sectPr>
       <w:pgSz w:w="12240" w:h="15840"/>
@@ -8154,7 +8355,7 @@
   <w:abstractNum w:abstractNumId="34">
     <w:nsid w:val="658D0D00"/>
     <w:multiLevelType w:val="hybridMultilevel"/>
-    <w:tmpl w:val="EAB6F774"/>
+    <w:tmpl w:val="A35A3914"/>
     <w:lvl w:ilvl="0" w:tplc="04090001">
       <w:start w:val="1"/>
       <w:numFmt w:val="bullet"/>
@@ -9995,7 +10196,7 @@
 </file>
 
 <file path=customXml/itemProps1.xml><?xml version="1.0" encoding="utf-8"?>
-<ds:datastoreItem xmlns:ds="http://schemas.openxmlformats.org/officeDocument/2006/customXml" ds:itemID="{6D54F68D-B174-4742-9E33-6060B8AED83F}">
+<ds:datastoreItem xmlns:ds="http://schemas.openxmlformats.org/officeDocument/2006/customXml" ds:itemID="{563B8F21-CDCD-A047-850A-DB3B98AFBCA6}">
   <ds:schemaRefs>
     <ds:schemaRef ds:uri="http://schemas.openxmlformats.org/officeDocument/2006/bibliography"/>
   </ds:schemaRefs>

</xml_diff>

<commit_message>
19Aug JS note added
</commit_message>
<xml_diff>
--- a/notesCSS.docx
+++ b/notesCSS.docx
@@ -595,12 +595,21 @@
           <w:szCs w:val="24"/>
         </w:rPr>
       </w:pPr>
-      <w:r>
-        <w:rPr>
-          <w:sz w:val="24"/>
-          <w:szCs w:val="24"/>
-        </w:rPr>
-        <w:t xml:space="preserve">eg: </w:t>
+      <w:proofErr w:type="spellStart"/>
+      <w:r>
+        <w:rPr>
+          <w:sz w:val="24"/>
+          <w:szCs w:val="24"/>
+        </w:rPr>
+        <w:t>eg</w:t>
+      </w:r>
+      <w:proofErr w:type="spellEnd"/>
+      <w:r>
+        <w:rPr>
+          <w:sz w:val="24"/>
+          <w:szCs w:val="24"/>
+        </w:rPr>
+        <w:t xml:space="preserve">: </w:t>
       </w:r>
       <w:r>
         <w:rPr>
@@ -1060,12 +1069,21 @@
           <w:szCs w:val="24"/>
         </w:rPr>
       </w:pPr>
-      <w:r>
-        <w:rPr>
-          <w:sz w:val="24"/>
-          <w:szCs w:val="24"/>
-        </w:rPr>
-        <w:t xml:space="preserve">eg: </w:t>
+      <w:proofErr w:type="spellStart"/>
+      <w:r>
+        <w:rPr>
+          <w:sz w:val="24"/>
+          <w:szCs w:val="24"/>
+        </w:rPr>
+        <w:t>eg</w:t>
+      </w:r>
+      <w:proofErr w:type="spellEnd"/>
+      <w:r>
+        <w:rPr>
+          <w:sz w:val="24"/>
+          <w:szCs w:val="24"/>
+        </w:rPr>
+        <w:t xml:space="preserve">: </w:t>
       </w:r>
       <w:r>
         <w:rPr>
@@ -1375,8 +1393,17 @@
           <w:sz w:val="24"/>
           <w:szCs w:val="24"/>
         </w:rPr>
-        <w:t>responsive img</w:t>
-      </w:r>
+        <w:t xml:space="preserve">responsive </w:t>
+      </w:r>
+      <w:proofErr w:type="spellStart"/>
+      <w:r>
+        <w:rPr>
+          <w:sz w:val="24"/>
+          <w:szCs w:val="24"/>
+        </w:rPr>
+        <w:t>img</w:t>
+      </w:r>
+      <w:proofErr w:type="spellEnd"/>
     </w:p>
     <w:p>
       <w:pPr>
@@ -1582,8 +1609,17 @@
           <w:sz w:val="24"/>
           <w:szCs w:val="24"/>
         </w:rPr>
-        <w:t>use less images; compress img</w:t>
-      </w:r>
+        <w:t xml:space="preserve">use less images; compress </w:t>
+      </w:r>
+      <w:proofErr w:type="spellStart"/>
+      <w:r>
+        <w:rPr>
+          <w:sz w:val="24"/>
+          <w:szCs w:val="24"/>
+        </w:rPr>
+        <w:t>img</w:t>
+      </w:r>
+      <w:proofErr w:type="spellEnd"/>
       <w:r>
         <w:rPr>
           <w:sz w:val="24"/>
@@ -1895,23 +1931,33 @@
           <w:szCs w:val="24"/>
           <w:highlight w:val="red"/>
         </w:rPr>
-        <w:t xml:space="preserve">  #nav</w:t>
-      </w:r>
-    </w:p>
-    <w:p>
-      <w:pPr>
+        <w:t xml:space="preserve">  #</w:t>
+      </w:r>
+      <w:proofErr w:type="spellStart"/>
+      <w:r>
         <w:rPr>
           <w:sz w:val="24"/>
           <w:szCs w:val="24"/>
           <w:highlight w:val="red"/>
         </w:rPr>
-      </w:pPr>
-      <w:r>
+        <w:t>nav</w:t>
+      </w:r>
+      <w:proofErr w:type="spellEnd"/>
+    </w:p>
+    <w:p>
+      <w:pPr>
         <w:rPr>
           <w:sz w:val="24"/>
           <w:szCs w:val="24"/>
           <w:highlight w:val="red"/>
         </w:rPr>
+      </w:pPr>
+      <w:r>
+        <w:rPr>
+          <w:sz w:val="24"/>
+          <w:szCs w:val="24"/>
+          <w:highlight w:val="red"/>
+        </w:rPr>
         <w:t>class</w:t>
       </w:r>
       <w:r>
@@ -1930,6 +1976,7 @@
         </w:rPr>
         <w:t xml:space="preserve">  .button</w:t>
       </w:r>
+      <w:proofErr w:type="gramStart"/>
       <w:r>
         <w:rPr>
           <w:sz w:val="24"/>
@@ -1937,22 +1984,31 @@
           <w:highlight w:val="red"/>
         </w:rPr>
         <w:tab/>
-        <w:t>:hover (pseudo-class)</w:t>
-      </w:r>
-    </w:p>
-    <w:p>
-      <w:pPr>
-        <w:rPr>
-          <w:sz w:val="24"/>
-          <w:szCs w:val="24"/>
-        </w:rPr>
-      </w:pPr>
+        <w:t>:hover</w:t>
+      </w:r>
+      <w:proofErr w:type="gramEnd"/>
       <w:r>
         <w:rPr>
           <w:sz w:val="24"/>
           <w:szCs w:val="24"/>
           <w:highlight w:val="red"/>
         </w:rPr>
+        <w:t xml:space="preserve"> (pseudo-class)</w:t>
+      </w:r>
+    </w:p>
+    <w:p>
+      <w:pPr>
+        <w:rPr>
+          <w:sz w:val="24"/>
+          <w:szCs w:val="24"/>
+        </w:rPr>
+      </w:pPr>
+      <w:r>
+        <w:rPr>
+          <w:sz w:val="24"/>
+          <w:szCs w:val="24"/>
+          <w:highlight w:val="red"/>
+        </w:rPr>
         <w:t>element</w:t>
       </w:r>
       <w:r>
@@ -1971,6 +2027,7 @@
         </w:rPr>
         <w:t xml:space="preserve">  &lt;a&gt;</w:t>
       </w:r>
+      <w:proofErr w:type="gramStart"/>
       <w:r>
         <w:rPr>
           <w:sz w:val="24"/>
@@ -1978,7 +2035,16 @@
           <w:highlight w:val="red"/>
         </w:rPr>
         <w:tab/>
-        <w:t>::after (pseudo-element)</w:t>
+        <w:t>::</w:t>
+      </w:r>
+      <w:proofErr w:type="gramEnd"/>
+      <w:r>
+        <w:rPr>
+          <w:sz w:val="24"/>
+          <w:szCs w:val="24"/>
+          <w:highlight w:val="red"/>
+        </w:rPr>
+        <w:t>after (pseudo-element)</w:t>
       </w:r>
     </w:p>
     <w:p>
@@ -2767,12 +2833,21 @@
           <w:szCs w:val="24"/>
         </w:rPr>
       </w:pPr>
-      <w:r>
-        <w:rPr>
-          <w:sz w:val="24"/>
-          <w:szCs w:val="24"/>
-        </w:rPr>
-        <w:t xml:space="preserve">.child will use the </w:t>
+      <w:proofErr w:type="gramStart"/>
+      <w:r>
+        <w:rPr>
+          <w:sz w:val="24"/>
+          <w:szCs w:val="24"/>
+        </w:rPr>
+        <w:t>.child</w:t>
+      </w:r>
+      <w:proofErr w:type="gramEnd"/>
+      <w:r>
+        <w:rPr>
+          <w:sz w:val="24"/>
+          <w:szCs w:val="24"/>
+        </w:rPr>
+        <w:t xml:space="preserve"> will use the </w:t>
       </w:r>
       <w:r>
         <w:rPr>
@@ -2854,13 +2929,23 @@
           <w:highlight w:val="yellow"/>
         </w:rPr>
       </w:pPr>
+      <w:proofErr w:type="gramStart"/>
       <w:r>
         <w:rPr>
           <w:sz w:val="24"/>
           <w:szCs w:val="24"/>
           <w:highlight w:val="yellow"/>
         </w:rPr>
-        <w:t>.child { font-size: 25px;</w:t>
+        <w:t>.child</w:t>
+      </w:r>
+      <w:proofErr w:type="gramEnd"/>
+      <w:r>
+        <w:rPr>
+          <w:sz w:val="24"/>
+          <w:szCs w:val="24"/>
+          <w:highlight w:val="yellow"/>
+        </w:rPr>
+        <w:t xml:space="preserve"> { font-size: 25px;</w:t>
       </w:r>
     </w:p>
     <w:p>
@@ -2877,8 +2962,18 @@
           <w:szCs w:val="24"/>
           <w:highlight w:val="yellow"/>
         </w:rPr>
-        <w:t xml:space="preserve">         line-height: 30px; }</w:t>
-      </w:r>
+        <w:t xml:space="preserve">         line-height: 30px</w:t>
+      </w:r>
+      <w:proofErr w:type="gramStart"/>
+      <w:r>
+        <w:rPr>
+          <w:sz w:val="24"/>
+          <w:szCs w:val="24"/>
+          <w:highlight w:val="yellow"/>
+        </w:rPr>
+        <w:t>; }</w:t>
+      </w:r>
+      <w:proofErr w:type="gramEnd"/>
     </w:p>
     <w:p>
       <w:pPr>
@@ -3111,7 +3206,23 @@
           <w:sz w:val="24"/>
           <w:szCs w:val="24"/>
         </w:rPr>
-        <w:t xml:space="preserve"> (foundamental)</w:t>
+        <w:t xml:space="preserve"> (</w:t>
+      </w:r>
+      <w:proofErr w:type="spellStart"/>
+      <w:r>
+        <w:rPr>
+          <w:sz w:val="24"/>
+          <w:szCs w:val="24"/>
+        </w:rPr>
+        <w:t>foundamental</w:t>
+      </w:r>
+      <w:proofErr w:type="spellEnd"/>
+      <w:r>
+        <w:rPr>
+          <w:sz w:val="24"/>
+          <w:szCs w:val="24"/>
+        </w:rPr>
+        <w:t>)</w:t>
       </w:r>
       <w:r>
         <w:rPr>
@@ -4511,7 +4622,25 @@
           <w:szCs w:val="24"/>
           <w:highlight w:val="yellow"/>
         </w:rPr>
-        <w:t>Variable, Nesting, Mixin, Extends, Functions</w:t>
+        <w:t xml:space="preserve">Variable, Nesting, </w:t>
+      </w:r>
+      <w:proofErr w:type="spellStart"/>
+      <w:r>
+        <w:rPr>
+          <w:sz w:val="24"/>
+          <w:szCs w:val="24"/>
+          <w:highlight w:val="yellow"/>
+        </w:rPr>
+        <w:t>Mixin</w:t>
+      </w:r>
+      <w:proofErr w:type="spellEnd"/>
+      <w:r>
+        <w:rPr>
+          <w:sz w:val="24"/>
+          <w:szCs w:val="24"/>
+          <w:highlight w:val="yellow"/>
+        </w:rPr>
+        <w:t>, Extends, Functions</w:t>
       </w:r>
     </w:p>
     <w:p>
@@ -4541,7 +4670,39 @@
           <w:sz w:val="24"/>
           <w:szCs w:val="24"/>
         </w:rPr>
-        <w:t>How to architect and build simple Grid system (selector + :not pseudo-class + calc())</w:t>
+        <w:t xml:space="preserve">How to architect and build simple Grid system (selector </w:t>
+      </w:r>
+      <w:proofErr w:type="gramStart"/>
+      <w:r>
+        <w:rPr>
+          <w:sz w:val="24"/>
+          <w:szCs w:val="24"/>
+        </w:rPr>
+        <w:t>+ :not</w:t>
+      </w:r>
+      <w:proofErr w:type="gramEnd"/>
+      <w:r>
+        <w:rPr>
+          <w:sz w:val="24"/>
+          <w:szCs w:val="24"/>
+        </w:rPr>
+        <w:t xml:space="preserve"> pseudo-class + </w:t>
+      </w:r>
+      <w:proofErr w:type="spellStart"/>
+      <w:r>
+        <w:rPr>
+          <w:sz w:val="24"/>
+          <w:szCs w:val="24"/>
+        </w:rPr>
+        <w:t>calc</w:t>
+      </w:r>
+      <w:proofErr w:type="spellEnd"/>
+      <w:r>
+        <w:rPr>
+          <w:sz w:val="24"/>
+          <w:szCs w:val="24"/>
+        </w:rPr>
+        <w:t>())</w:t>
       </w:r>
     </w:p>
     <w:p>
@@ -4576,12 +4737,30 @@
           <w:szCs w:val="24"/>
         </w:rPr>
       </w:pPr>
-      <w:r>
-        <w:rPr>
-          <w:sz w:val="24"/>
-          <w:szCs w:val="24"/>
-        </w:rPr>
-        <w:t>calc(): mix units and do calculation</w:t>
+      <w:proofErr w:type="spellStart"/>
+      <w:proofErr w:type="gramStart"/>
+      <w:r>
+        <w:rPr>
+          <w:sz w:val="24"/>
+          <w:szCs w:val="24"/>
+        </w:rPr>
+        <w:t>calc</w:t>
+      </w:r>
+      <w:proofErr w:type="spellEnd"/>
+      <w:r>
+        <w:rPr>
+          <w:sz w:val="24"/>
+          <w:szCs w:val="24"/>
+        </w:rPr>
+        <w:t>(</w:t>
+      </w:r>
+      <w:proofErr w:type="gramEnd"/>
+      <w:r>
+        <w:rPr>
+          <w:sz w:val="24"/>
+          <w:szCs w:val="24"/>
+        </w:rPr>
+        <w:t>): mix units and do calculation</w:t>
       </w:r>
     </w:p>
     <w:p>
@@ -4658,8 +4837,6 @@
         </w:rPr>
         <w:t>[class*</w:t>
       </w:r>
-      <w:bookmarkStart w:id="0" w:name="_GoBack"/>
-      <w:bookmarkEnd w:id="0"/>
       <w:r>
         <w:rPr>
           <w:sz w:val="24"/>
@@ -4724,6 +4901,1004 @@
         <w:tab/>
         <w:t># end with col-</w:t>
       </w:r>
+    </w:p>
+    <w:p>
+      <w:pPr>
+        <w:rPr>
+          <w:sz w:val="24"/>
+          <w:szCs w:val="24"/>
+        </w:rPr>
+      </w:pPr>
+    </w:p>
+    <w:p>
+      <w:pPr>
+        <w:rPr>
+          <w:b/>
+          <w:sz w:val="28"/>
+          <w:szCs w:val="24"/>
+        </w:rPr>
+      </w:pPr>
+      <w:r>
+        <w:rPr>
+          <w:b/>
+          <w:sz w:val="28"/>
+          <w:szCs w:val="24"/>
+          <w:highlight w:val="yellow"/>
+        </w:rPr>
+        <w:t>Always define the width of pictures!! in percentage!!</w:t>
+      </w:r>
+    </w:p>
+    <w:p>
+      <w:pPr>
+        <w:rPr>
+          <w:b/>
+          <w:sz w:val="28"/>
+          <w:szCs w:val="24"/>
+        </w:rPr>
+      </w:pPr>
+    </w:p>
+    <w:p>
+      <w:pPr>
+        <w:rPr>
+          <w:b/>
+          <w:sz w:val="28"/>
+          <w:szCs w:val="24"/>
+        </w:rPr>
+      </w:pPr>
+      <w:r>
+        <w:rPr>
+          <w:b/>
+          <w:sz w:val="28"/>
+          <w:szCs w:val="24"/>
+        </w:rPr>
+        <w:t>text/font gradient effect:</w:t>
+      </w:r>
+    </w:p>
+    <w:p>
+      <w:pPr>
+        <w:rPr>
+          <w:b/>
+          <w:sz w:val="28"/>
+          <w:szCs w:val="24"/>
+        </w:rPr>
+      </w:pPr>
+      <w:r>
+        <w:rPr>
+          <w:b/>
+          <w:noProof/>
+          <w:sz w:val="28"/>
+          <w:szCs w:val="24"/>
+          <w:lang w:val="en-US"/>
+        </w:rPr>
+        <w:drawing>
+          <wp:inline distT="0" distB="0" distL="0" distR="0" wp14:anchorId="01403F86" wp14:editId="7AB1EEDE">
+            <wp:extent cx="2794635" cy="1075071"/>
+            <wp:effectExtent l="0" t="0" r="0" b="0"/>
+            <wp:docPr id="21" name="Picture 21" descr="../../Screen%20Shot%202019-08-15%20at%202.23.30%20PM.png"/>
+            <wp:cNvGraphicFramePr>
+              <a:graphicFrameLocks xmlns:a="http://schemas.openxmlformats.org/drawingml/2006/main" noChangeAspect="1"/>
+            </wp:cNvGraphicFramePr>
+            <a:graphic xmlns:a="http://schemas.openxmlformats.org/drawingml/2006/main">
+              <a:graphicData uri="http://schemas.openxmlformats.org/drawingml/2006/picture">
+                <pic:pic xmlns:pic="http://schemas.openxmlformats.org/drawingml/2006/picture">
+                  <pic:nvPicPr>
+                    <pic:cNvPr id="0" name="Picture 1" descr="../../Screen%20Shot%202019-08-15%20at%202.23.30%20PM.png"/>
+                    <pic:cNvPicPr>
+                      <a:picLocks noChangeAspect="1" noChangeArrowheads="1"/>
+                    </pic:cNvPicPr>
+                  </pic:nvPicPr>
+                  <pic:blipFill>
+                    <a:blip r:embed="rId31" cstate="print">
+                      <a:extLst>
+                        <a:ext uri="{28A0092B-C50C-407E-A947-70E740481C1C}">
+                          <a14:useLocalDpi xmlns:a14="http://schemas.microsoft.com/office/drawing/2010/main" val="0"/>
+                        </a:ext>
+                      </a:extLst>
+                    </a:blip>
+                    <a:srcRect/>
+                    <a:stretch>
+                      <a:fillRect/>
+                    </a:stretch>
+                  </pic:blipFill>
+                  <pic:spPr bwMode="auto">
+                    <a:xfrm>
+                      <a:off x="0" y="0"/>
+                      <a:ext cx="2844959" cy="1094430"/>
+                    </a:xfrm>
+                    <a:prstGeom prst="rect">
+                      <a:avLst/>
+                    </a:prstGeom>
+                    <a:noFill/>
+                    <a:ln>
+                      <a:noFill/>
+                    </a:ln>
+                  </pic:spPr>
+                </pic:pic>
+              </a:graphicData>
+            </a:graphic>
+          </wp:inline>
+        </w:drawing>
+      </w:r>
+    </w:p>
+    <w:p>
+      <w:pPr>
+        <w:rPr>
+          <w:b/>
+          <w:sz w:val="28"/>
+          <w:szCs w:val="24"/>
+        </w:rPr>
+      </w:pPr>
+      <w:r>
+        <w:rPr>
+          <w:b/>
+          <w:noProof/>
+          <w:sz w:val="28"/>
+          <w:szCs w:val="24"/>
+          <w:lang w:val="en-US"/>
+        </w:rPr>
+        <w:lastRenderedPageBreak/>
+        <w:drawing>
+          <wp:inline distT="0" distB="0" distL="0" distR="0" wp14:anchorId="0708DB6E" wp14:editId="54712E07">
+            <wp:extent cx="4166235" cy="1185545"/>
+            <wp:effectExtent l="0" t="0" r="0" b="0"/>
+            <wp:docPr id="24" name="Picture 24" descr="../../Screen%20Shot%202019-08-15%20at%202.23.39%20PM.png"/>
+            <wp:cNvGraphicFramePr>
+              <a:graphicFrameLocks xmlns:a="http://schemas.openxmlformats.org/drawingml/2006/main" noChangeAspect="1"/>
+            </wp:cNvGraphicFramePr>
+            <a:graphic xmlns:a="http://schemas.openxmlformats.org/drawingml/2006/main">
+              <a:graphicData uri="http://schemas.openxmlformats.org/drawingml/2006/picture">
+                <pic:pic xmlns:pic="http://schemas.openxmlformats.org/drawingml/2006/picture">
+                  <pic:nvPicPr>
+                    <pic:cNvPr id="0" name="Picture 2" descr="../../Screen%20Shot%202019-08-15%20at%202.23.39%20PM.png"/>
+                    <pic:cNvPicPr>
+                      <a:picLocks noChangeAspect="1" noChangeArrowheads="1"/>
+                    </pic:cNvPicPr>
+                  </pic:nvPicPr>
+                  <pic:blipFill>
+                    <a:blip r:embed="rId32" cstate="print">
+                      <a:extLst>
+                        <a:ext uri="{28A0092B-C50C-407E-A947-70E740481C1C}">
+                          <a14:useLocalDpi xmlns:a14="http://schemas.microsoft.com/office/drawing/2010/main" val="0"/>
+                        </a:ext>
+                      </a:extLst>
+                    </a:blip>
+                    <a:srcRect/>
+                    <a:stretch>
+                      <a:fillRect/>
+                    </a:stretch>
+                  </pic:blipFill>
+                  <pic:spPr bwMode="auto">
+                    <a:xfrm>
+                      <a:off x="0" y="0"/>
+                      <a:ext cx="4309881" cy="1226421"/>
+                    </a:xfrm>
+                    <a:prstGeom prst="rect">
+                      <a:avLst/>
+                    </a:prstGeom>
+                    <a:noFill/>
+                    <a:ln>
+                      <a:noFill/>
+                    </a:ln>
+                  </pic:spPr>
+                </pic:pic>
+              </a:graphicData>
+            </a:graphic>
+          </wp:inline>
+        </w:drawing>
+      </w:r>
+    </w:p>
+    <w:p>
+      <w:pPr>
+        <w:rPr>
+          <w:b/>
+          <w:sz w:val="28"/>
+          <w:szCs w:val="24"/>
+        </w:rPr>
+      </w:pPr>
+      <w:r>
+        <w:rPr>
+          <w:b/>
+          <w:sz w:val="28"/>
+          <w:szCs w:val="24"/>
+        </w:rPr>
+        <w:t xml:space="preserve">Selector: </w:t>
+      </w:r>
+      <w:proofErr w:type="gramStart"/>
+      <w:r>
+        <w:rPr>
+          <w:b/>
+          <w:sz w:val="28"/>
+          <w:szCs w:val="24"/>
+        </w:rPr>
+        <w:t>direct  children</w:t>
+      </w:r>
+      <w:proofErr w:type="gramEnd"/>
+    </w:p>
+    <w:p>
+      <w:pPr>
+        <w:rPr>
+          <w:szCs w:val="24"/>
+        </w:rPr>
+      </w:pPr>
+      <w:r>
+        <w:rPr>
+          <w:szCs w:val="24"/>
+        </w:rPr>
+        <w:t xml:space="preserve">    </w:t>
+      </w:r>
+      <w:r>
+        <w:rPr>
+          <w:szCs w:val="24"/>
+          <w:highlight w:val="yellow"/>
+        </w:rPr>
+        <w:t>&amp; &gt; * {</w:t>
+      </w:r>
+    </w:p>
+    <w:p>
+      <w:pPr>
+        <w:rPr>
+          <w:szCs w:val="24"/>
+        </w:rPr>
+      </w:pPr>
+      <w:r>
+        <w:rPr>
+          <w:szCs w:val="24"/>
+        </w:rPr>
+        <w:t xml:space="preserve">        transform: </w:t>
+      </w:r>
+      <w:proofErr w:type="spellStart"/>
+      <w:r>
+        <w:rPr>
+          <w:szCs w:val="24"/>
+        </w:rPr>
+        <w:t>skewY</w:t>
+      </w:r>
+      <w:proofErr w:type="spellEnd"/>
+      <w:r>
+        <w:rPr>
+          <w:szCs w:val="24"/>
+        </w:rPr>
+        <w:t>(7deg</w:t>
+      </w:r>
+      <w:proofErr w:type="gramStart"/>
+      <w:r>
+        <w:rPr>
+          <w:szCs w:val="24"/>
+        </w:rPr>
+        <w:t xml:space="preserve">);   </w:t>
+      </w:r>
+      <w:proofErr w:type="gramEnd"/>
+      <w:r>
+        <w:rPr>
+          <w:szCs w:val="24"/>
+        </w:rPr>
+        <w:t xml:space="preserve">  </w:t>
+      </w:r>
+      <w:r>
+        <w:rPr>
+          <w:szCs w:val="24"/>
+        </w:rPr>
+        <w:tab/>
+      </w:r>
+      <w:r>
+        <w:rPr>
+          <w:szCs w:val="24"/>
+        </w:rPr>
+        <w:tab/>
+      </w:r>
+      <w:r>
+        <w:rPr>
+          <w:szCs w:val="24"/>
+        </w:rPr>
+        <w:tab/>
+      </w:r>
+      <w:r>
+        <w:rPr>
+          <w:szCs w:val="24"/>
+        </w:rPr>
+        <w:t xml:space="preserve">// transform only direct children back </w:t>
+      </w:r>
+    </w:p>
+    <w:p>
+      <w:pPr>
+        <w:ind w:firstLine="200"/>
+        <w:rPr>
+          <w:szCs w:val="24"/>
+        </w:rPr>
+      </w:pPr>
+      <w:r>
+        <w:rPr>
+          <w:szCs w:val="24"/>
+          <w:highlight w:val="yellow"/>
+        </w:rPr>
+        <w:t>}</w:t>
+      </w:r>
+    </w:p>
+    <w:p>
+      <w:pPr>
+        <w:ind w:firstLine="200"/>
+        <w:rPr>
+          <w:szCs w:val="24"/>
+        </w:rPr>
+      </w:pPr>
+    </w:p>
+    <w:p>
+      <w:pPr>
+        <w:ind w:firstLine="200"/>
+        <w:rPr>
+          <w:szCs w:val="24"/>
+        </w:rPr>
+      </w:pPr>
+    </w:p>
+    <w:p>
+      <w:pPr>
+        <w:ind w:firstLine="200"/>
+        <w:rPr>
+          <w:szCs w:val="24"/>
+        </w:rPr>
+      </w:pPr>
+      <w:r>
+        <w:rPr>
+          <w:szCs w:val="24"/>
+        </w:rPr>
+        <w:t>Position: transform VS. margin</w:t>
+      </w:r>
+    </w:p>
+    <w:p>
+      <w:pPr>
+        <w:pStyle w:val="ListParagraph"/>
+        <w:numPr>
+          <w:ilvl w:val="0"/>
+          <w:numId w:val="43"/>
+        </w:numPr>
+        <w:rPr>
+          <w:szCs w:val="24"/>
+        </w:rPr>
+      </w:pPr>
+      <w:r>
+        <w:rPr>
+          <w:szCs w:val="24"/>
+        </w:rPr>
+        <w:t xml:space="preserve">float type: </w:t>
+      </w:r>
+      <w:r>
+        <w:rPr>
+          <w:szCs w:val="24"/>
+          <w:highlight w:val="yellow"/>
+        </w:rPr>
+        <w:t>transform</w:t>
+      </w:r>
+      <w:r>
+        <w:rPr>
+          <w:szCs w:val="24"/>
+          <w:highlight w:val="yellow"/>
+        </w:rPr>
+        <w:t xml:space="preserve">: </w:t>
+      </w:r>
+      <w:proofErr w:type="spellStart"/>
+      <w:r>
+        <w:rPr>
+          <w:szCs w:val="24"/>
+          <w:highlight w:val="yellow"/>
+        </w:rPr>
+        <w:t>translateX</w:t>
+      </w:r>
+      <w:proofErr w:type="spellEnd"/>
+      <w:r>
+        <w:rPr>
+          <w:szCs w:val="24"/>
+          <w:highlight w:val="yellow"/>
+        </w:rPr>
+        <w:t>(-3rem)</w:t>
+      </w:r>
+    </w:p>
+    <w:p>
+      <w:pPr>
+        <w:pStyle w:val="ListParagraph"/>
+        <w:numPr>
+          <w:ilvl w:val="0"/>
+          <w:numId w:val="43"/>
+        </w:numPr>
+        <w:rPr>
+          <w:szCs w:val="24"/>
+        </w:rPr>
+      </w:pPr>
+      <w:r>
+        <w:rPr>
+          <w:szCs w:val="24"/>
+        </w:rPr>
+        <w:t xml:space="preserve">block/inline block: </w:t>
+      </w:r>
+      <w:r>
+        <w:rPr>
+          <w:szCs w:val="24"/>
+          <w:highlight w:val="yellow"/>
+        </w:rPr>
+        <w:t>margin: 3rem auto</w:t>
+      </w:r>
+    </w:p>
+    <w:p>
+      <w:pPr>
+        <w:rPr>
+          <w:szCs w:val="24"/>
+        </w:rPr>
+      </w:pPr>
+    </w:p>
+    <w:p>
+      <w:pPr>
+        <w:rPr>
+          <w:szCs w:val="24"/>
+        </w:rPr>
+      </w:pPr>
+      <w:r>
+        <w:rPr>
+          <w:szCs w:val="24"/>
+        </w:rPr>
+        <w:t>background Pic/Video fit:</w:t>
+      </w:r>
+    </w:p>
+    <w:p>
+      <w:pPr>
+        <w:pStyle w:val="ListParagraph"/>
+        <w:numPr>
+          <w:ilvl w:val="0"/>
+          <w:numId w:val="44"/>
+        </w:numPr>
+        <w:rPr>
+          <w:szCs w:val="24"/>
+        </w:rPr>
+      </w:pPr>
+      <w:r>
+        <w:rPr>
+          <w:szCs w:val="24"/>
+          <w:highlight w:val="yellow"/>
+        </w:rPr>
+        <w:t>pic: background-size: cover</w:t>
+      </w:r>
+      <w:r>
+        <w:rPr>
+          <w:szCs w:val="24"/>
+          <w:highlight w:val="yellow"/>
+        </w:rPr>
+        <w:tab/>
+        <w:t>OR</w:t>
+      </w:r>
+      <w:r>
+        <w:rPr>
+          <w:szCs w:val="24"/>
+          <w:highlight w:val="yellow"/>
+        </w:rPr>
+        <w:tab/>
+        <w:t>background-size: 100%</w:t>
+      </w:r>
+    </w:p>
+    <w:p>
+      <w:pPr>
+        <w:pStyle w:val="ListParagraph"/>
+        <w:numPr>
+          <w:ilvl w:val="0"/>
+          <w:numId w:val="44"/>
+        </w:numPr>
+        <w:rPr>
+          <w:szCs w:val="24"/>
+          <w:highlight w:val="yellow"/>
+        </w:rPr>
+      </w:pPr>
+      <w:r>
+        <w:rPr>
+          <w:szCs w:val="24"/>
+          <w:highlight w:val="yellow"/>
+        </w:rPr>
+        <w:t>video: height: 100</w:t>
+      </w:r>
+      <w:proofErr w:type="gramStart"/>
+      <w:r>
+        <w:rPr>
+          <w:szCs w:val="24"/>
+          <w:highlight w:val="yellow"/>
+        </w:rPr>
+        <w:t>%  +</w:t>
+      </w:r>
+      <w:proofErr w:type="gramEnd"/>
+      <w:r>
+        <w:rPr>
+          <w:szCs w:val="24"/>
+          <w:highlight w:val="yellow"/>
+        </w:rPr>
+        <w:t xml:space="preserve">  width:100%  +  object-fit: cover</w:t>
+      </w:r>
+    </w:p>
+    <w:p>
+      <w:pPr>
+        <w:rPr>
+          <w:szCs w:val="24"/>
+          <w:highlight w:val="yellow"/>
+        </w:rPr>
+      </w:pPr>
+    </w:p>
+    <w:p>
+      <w:pPr>
+        <w:rPr>
+          <w:szCs w:val="24"/>
+        </w:rPr>
+      </w:pPr>
+      <w:r>
+        <w:rPr>
+          <w:szCs w:val="24"/>
+        </w:rPr>
+        <w:t>CSS</w:t>
+      </w:r>
+      <w:r>
+        <w:rPr>
+          <w:szCs w:val="24"/>
+        </w:rPr>
+        <w:t xml:space="preserve"> sibling selector:</w:t>
+      </w:r>
+    </w:p>
+    <w:p>
+      <w:pPr>
+        <w:rPr>
+          <w:szCs w:val="24"/>
+        </w:rPr>
+      </w:pPr>
+      <w:r>
+        <w:rPr>
+          <w:szCs w:val="24"/>
+        </w:rPr>
+        <w:t>+ adjacent sibling selector</w:t>
+      </w:r>
+    </w:p>
+    <w:p>
+      <w:pPr>
+        <w:rPr>
+          <w:szCs w:val="24"/>
+        </w:rPr>
+      </w:pPr>
+      <w:r>
+        <w:rPr>
+          <w:szCs w:val="24"/>
+        </w:rPr>
+        <w:t>~ general sibling selector</w:t>
+      </w:r>
+    </w:p>
+    <w:p>
+      <w:pPr>
+        <w:rPr>
+          <w:szCs w:val="24"/>
+        </w:rPr>
+      </w:pPr>
+    </w:p>
+    <w:p>
+      <w:pPr>
+        <w:rPr>
+          <w:szCs w:val="24"/>
+        </w:rPr>
+      </w:pPr>
+    </w:p>
+    <w:p>
+      <w:pPr>
+        <w:rPr>
+          <w:szCs w:val="24"/>
+        </w:rPr>
+      </w:pPr>
+    </w:p>
+    <w:p>
+      <w:pPr>
+        <w:rPr>
+          <w:szCs w:val="24"/>
+        </w:rPr>
+      </w:pPr>
+    </w:p>
+    <w:p>
+      <w:pPr>
+        <w:rPr>
+          <w:szCs w:val="24"/>
+        </w:rPr>
+      </w:pPr>
+    </w:p>
+    <w:p>
+      <w:pPr>
+        <w:rPr>
+          <w:szCs w:val="24"/>
+        </w:rPr>
+      </w:pPr>
+    </w:p>
+    <w:p>
+      <w:pPr>
+        <w:rPr>
+          <w:szCs w:val="24"/>
+        </w:rPr>
+      </w:pPr>
+    </w:p>
+    <w:p>
+      <w:pPr>
+        <w:rPr>
+          <w:szCs w:val="24"/>
+        </w:rPr>
+      </w:pPr>
+    </w:p>
+    <w:p>
+      <w:pPr>
+        <w:rPr>
+          <w:b/>
+          <w:szCs w:val="24"/>
+        </w:rPr>
+      </w:pPr>
+      <w:r>
+        <w:rPr>
+          <w:b/>
+          <w:szCs w:val="24"/>
+        </w:rPr>
+        <w:lastRenderedPageBreak/>
+        <w:t>8.18 Responsive Web Design</w:t>
+      </w:r>
+    </w:p>
+    <w:p>
+      <w:pPr>
+        <w:pStyle w:val="ListParagraph"/>
+        <w:numPr>
+          <w:ilvl w:val="0"/>
+          <w:numId w:val="45"/>
+        </w:numPr>
+        <w:rPr>
+          <w:szCs w:val="24"/>
+        </w:rPr>
+      </w:pPr>
+      <w:r>
+        <w:rPr>
+          <w:szCs w:val="24"/>
+        </w:rPr>
+        <w:t>mobile-first VS. desktop-first</w:t>
+      </w:r>
+    </w:p>
+    <w:p>
+      <w:pPr>
+        <w:rPr>
+          <w:szCs w:val="24"/>
+        </w:rPr>
+      </w:pPr>
+      <w:r>
+        <w:rPr>
+          <w:noProof/>
+          <w:szCs w:val="24"/>
+          <w:lang w:val="en-US"/>
+        </w:rPr>
+        <w:drawing>
+          <wp:inline distT="0" distB="0" distL="0" distR="0" wp14:anchorId="724C9250" wp14:editId="0FF920DE">
+            <wp:extent cx="5933440" cy="2881630"/>
+            <wp:effectExtent l="0" t="0" r="0" b="0"/>
+            <wp:docPr id="25" name="Picture 25" descr="../../Screen%20Shot%202019-08-19%20at%209.41.36%20AM.png"/>
+            <wp:cNvGraphicFramePr>
+              <a:graphicFrameLocks xmlns:a="http://schemas.openxmlformats.org/drawingml/2006/main" noChangeAspect="1"/>
+            </wp:cNvGraphicFramePr>
+            <a:graphic xmlns:a="http://schemas.openxmlformats.org/drawingml/2006/main">
+              <a:graphicData uri="http://schemas.openxmlformats.org/drawingml/2006/picture">
+                <pic:pic xmlns:pic="http://schemas.openxmlformats.org/drawingml/2006/picture">
+                  <pic:nvPicPr>
+                    <pic:cNvPr id="0" name="Picture 3" descr="../../Screen%20Shot%202019-08-19%20at%209.41.36%20AM.png"/>
+                    <pic:cNvPicPr>
+                      <a:picLocks noChangeAspect="1" noChangeArrowheads="1"/>
+                    </pic:cNvPicPr>
+                  </pic:nvPicPr>
+                  <pic:blipFill>
+                    <a:blip r:embed="rId33" cstate="print">
+                      <a:extLst>
+                        <a:ext uri="{28A0092B-C50C-407E-A947-70E740481C1C}">
+                          <a14:useLocalDpi xmlns:a14="http://schemas.microsoft.com/office/drawing/2010/main" val="0"/>
+                        </a:ext>
+                      </a:extLst>
+                    </a:blip>
+                    <a:srcRect/>
+                    <a:stretch>
+                      <a:fillRect/>
+                    </a:stretch>
+                  </pic:blipFill>
+                  <pic:spPr bwMode="auto">
+                    <a:xfrm>
+                      <a:off x="0" y="0"/>
+                      <a:ext cx="5933440" cy="2881630"/>
+                    </a:xfrm>
+                    <a:prstGeom prst="rect">
+                      <a:avLst/>
+                    </a:prstGeom>
+                    <a:noFill/>
+                    <a:ln>
+                      <a:noFill/>
+                    </a:ln>
+                  </pic:spPr>
+                </pic:pic>
+              </a:graphicData>
+            </a:graphic>
+          </wp:inline>
+        </w:drawing>
+      </w:r>
+    </w:p>
+    <w:p>
+      <w:pPr>
+        <w:pStyle w:val="ListParagraph"/>
+        <w:numPr>
+          <w:ilvl w:val="0"/>
+          <w:numId w:val="45"/>
+        </w:numPr>
+        <w:rPr>
+          <w:szCs w:val="24"/>
+        </w:rPr>
+      </w:pPr>
+      <w:r>
+        <w:rPr>
+          <w:szCs w:val="24"/>
+        </w:rPr>
+        <w:t xml:space="preserve">selecting </w:t>
+      </w:r>
+      <w:r>
+        <w:rPr>
+          <w:b/>
+          <w:szCs w:val="24"/>
+          <w:highlight w:val="yellow"/>
+        </w:rPr>
+        <w:t>breakpoints</w:t>
+      </w:r>
+      <w:r>
+        <w:rPr>
+          <w:szCs w:val="24"/>
+        </w:rPr>
+        <w:t>:</w:t>
+      </w:r>
+    </w:p>
+    <w:p>
+      <w:pPr>
+        <w:pStyle w:val="ListParagraph"/>
+        <w:numPr>
+          <w:ilvl w:val="1"/>
+          <w:numId w:val="45"/>
+        </w:numPr>
+        <w:rPr>
+          <w:szCs w:val="24"/>
+        </w:rPr>
+      </w:pPr>
+      <w:r>
+        <w:rPr>
+          <w:szCs w:val="24"/>
+        </w:rPr>
+        <w:t xml:space="preserve">good way: </w:t>
+      </w:r>
+      <w:r>
+        <w:rPr>
+          <w:szCs w:val="24"/>
+        </w:rPr>
+        <w:t>look at all most-used devices and choose breakpoint from that</w:t>
+      </w:r>
+    </w:p>
+    <w:p>
+      <w:pPr>
+        <w:pStyle w:val="ListParagraph"/>
+        <w:numPr>
+          <w:ilvl w:val="1"/>
+          <w:numId w:val="45"/>
+        </w:numPr>
+        <w:rPr>
+          <w:szCs w:val="24"/>
+        </w:rPr>
+      </w:pPr>
+      <w:r>
+        <w:rPr>
+          <w:szCs w:val="24"/>
+        </w:rPr>
+        <w:t>perfect way: ignore devices parameter, only look at your content and design</w:t>
+      </w:r>
+    </w:p>
+    <w:p>
+      <w:pPr>
+        <w:rPr>
+          <w:szCs w:val="24"/>
+        </w:rPr>
+      </w:pPr>
+      <w:r>
+        <w:rPr>
+          <w:noProof/>
+          <w:szCs w:val="24"/>
+          <w:lang w:val="en-US"/>
+        </w:rPr>
+        <w:drawing>
+          <wp:inline distT="0" distB="0" distL="0" distR="0" wp14:anchorId="457E4295" wp14:editId="6369A456">
+            <wp:extent cx="5933440" cy="2874645"/>
+            <wp:effectExtent l="0" t="0" r="0" b="0"/>
+            <wp:docPr id="26" name="Picture 26" descr="../../Screen%20Shot%202019-08-19%20at%209.54.44%20AM.png"/>
+            <wp:cNvGraphicFramePr>
+              <a:graphicFrameLocks xmlns:a="http://schemas.openxmlformats.org/drawingml/2006/main" noChangeAspect="1"/>
+            </wp:cNvGraphicFramePr>
+            <a:graphic xmlns:a="http://schemas.openxmlformats.org/drawingml/2006/main">
+              <a:graphicData uri="http://schemas.openxmlformats.org/drawingml/2006/picture">
+                <pic:pic xmlns:pic="http://schemas.openxmlformats.org/drawingml/2006/picture">
+                  <pic:nvPicPr>
+                    <pic:cNvPr id="0" name="Picture 4" descr="../../Screen%20Shot%202019-08-19%20at%209.54.44%20AM.png"/>
+                    <pic:cNvPicPr>
+                      <a:picLocks noChangeAspect="1" noChangeArrowheads="1"/>
+                    </pic:cNvPicPr>
+                  </pic:nvPicPr>
+                  <pic:blipFill>
+                    <a:blip r:embed="rId34">
+                      <a:extLst>
+                        <a:ext uri="{28A0092B-C50C-407E-A947-70E740481C1C}">
+                          <a14:useLocalDpi xmlns:a14="http://schemas.microsoft.com/office/drawing/2010/main" val="0"/>
+                        </a:ext>
+                      </a:extLst>
+                    </a:blip>
+                    <a:srcRect/>
+                    <a:stretch>
+                      <a:fillRect/>
+                    </a:stretch>
+                  </pic:blipFill>
+                  <pic:spPr bwMode="auto">
+                    <a:xfrm>
+                      <a:off x="0" y="0"/>
+                      <a:ext cx="5933440" cy="2874645"/>
+                    </a:xfrm>
+                    <a:prstGeom prst="rect">
+                      <a:avLst/>
+                    </a:prstGeom>
+                    <a:noFill/>
+                    <a:ln>
+                      <a:noFill/>
+                    </a:ln>
+                  </pic:spPr>
+                </pic:pic>
+              </a:graphicData>
+            </a:graphic>
+          </wp:inline>
+        </w:drawing>
+      </w:r>
+    </w:p>
+    <w:p>
+      <w:pPr>
+        <w:pStyle w:val="ListParagraph"/>
+        <w:numPr>
+          <w:ilvl w:val="0"/>
+          <w:numId w:val="45"/>
+        </w:numPr>
+        <w:rPr>
+          <w:szCs w:val="24"/>
+        </w:rPr>
+      </w:pPr>
+      <w:r>
+        <w:rPr>
+          <w:szCs w:val="24"/>
+        </w:rPr>
+        <w:t>ORDER:</w:t>
+      </w:r>
+    </w:p>
+    <w:p>
+      <w:pPr>
+        <w:pStyle w:val="ListParagraph"/>
+        <w:numPr>
+          <w:ilvl w:val="1"/>
+          <w:numId w:val="45"/>
+        </w:numPr>
+        <w:rPr>
+          <w:szCs w:val="24"/>
+        </w:rPr>
+      </w:pPr>
+      <w:r>
+        <w:rPr>
+          <w:szCs w:val="24"/>
+        </w:rPr>
+        <w:t>order matters a lot</w:t>
+      </w:r>
+      <w:r>
+        <w:rPr>
+          <w:szCs w:val="24"/>
+        </w:rPr>
+        <w:t xml:space="preserve">: </w:t>
+      </w:r>
+      <w:r>
+        <w:rPr>
+          <w:szCs w:val="24"/>
+        </w:rPr>
+        <w:t xml:space="preserve">the </w:t>
+      </w:r>
+      <w:r>
+        <w:rPr>
+          <w:b/>
+          <w:szCs w:val="24"/>
+        </w:rPr>
+        <w:t>last rule</w:t>
+      </w:r>
+      <w:r>
+        <w:rPr>
+          <w:szCs w:val="24"/>
+        </w:rPr>
+        <w:t xml:space="preserve"> meets the requirement will apply</w:t>
+      </w:r>
+      <w:r>
+        <w:rPr>
+          <w:szCs w:val="24"/>
+        </w:rPr>
+        <w:t>; not the closest one</w:t>
+      </w:r>
+    </w:p>
+    <w:p>
+      <w:pPr>
+        <w:pStyle w:val="ListParagraph"/>
+        <w:numPr>
+          <w:ilvl w:val="0"/>
+          <w:numId w:val="45"/>
+        </w:numPr>
+        <w:rPr>
+          <w:szCs w:val="24"/>
+        </w:rPr>
+      </w:pPr>
+      <w:r>
+        <w:rPr>
+          <w:szCs w:val="24"/>
+        </w:rPr>
+        <w:t xml:space="preserve">How to write media </w:t>
+      </w:r>
+      <w:proofErr w:type="spellStart"/>
+      <w:r>
+        <w:rPr>
+          <w:szCs w:val="24"/>
+        </w:rPr>
+        <w:t>mixins</w:t>
+      </w:r>
+      <w:proofErr w:type="spellEnd"/>
+      <w:r>
+        <w:rPr>
+          <w:szCs w:val="24"/>
+        </w:rPr>
+        <w:t>:</w:t>
+      </w:r>
+    </w:p>
+    <w:p>
+      <w:pPr>
+        <w:pStyle w:val="ListParagraph"/>
+        <w:numPr>
+          <w:ilvl w:val="1"/>
+          <w:numId w:val="45"/>
+        </w:numPr>
+        <w:rPr>
+          <w:szCs w:val="24"/>
+        </w:rPr>
+      </w:pPr>
+      <w:r>
+        <w:rPr>
+          <w:szCs w:val="24"/>
+        </w:rPr>
+        <w:t xml:space="preserve">use </w:t>
+      </w:r>
+      <w:proofErr w:type="spellStart"/>
+      <w:r>
+        <w:rPr>
+          <w:szCs w:val="24"/>
+        </w:rPr>
+        <w:t>em</w:t>
+      </w:r>
+      <w:proofErr w:type="spellEnd"/>
+      <w:r>
+        <w:rPr>
+          <w:szCs w:val="24"/>
+        </w:rPr>
+        <w:t xml:space="preserve"> for media query, not rem!!!</w:t>
+      </w:r>
+    </w:p>
+    <w:p>
+      <w:pPr>
+        <w:pStyle w:val="ListParagraph"/>
+        <w:numPr>
+          <w:ilvl w:val="1"/>
+          <w:numId w:val="45"/>
+        </w:numPr>
+        <w:rPr>
+          <w:szCs w:val="24"/>
+        </w:rPr>
+      </w:pPr>
+      <w:r>
+        <w:rPr>
+          <w:szCs w:val="24"/>
+        </w:rPr>
+        <w:t>order: Base + typography &gt; layout + grid &gt; page layout &gt; components</w:t>
+      </w:r>
+      <w:bookmarkStart w:id="0" w:name="_GoBack"/>
+      <w:bookmarkEnd w:id="0"/>
     </w:p>
     <w:sectPr>
       <w:pgSz w:w="12240" w:h="15840"/>
@@ -7105,6 +8280,119 @@
     </w:lvl>
   </w:abstractNum>
   <w:abstractNum w:abstractNumId="22">
+    <w:nsid w:val="39F35AE5"/>
+    <w:multiLevelType w:val="hybridMultilevel"/>
+    <w:tmpl w:val="BE44D218"/>
+    <w:lvl w:ilvl="0" w:tplc="04090001">
+      <w:start w:val="1"/>
+      <w:numFmt w:val="bullet"/>
+      <w:lvlText w:val=""/>
+      <w:lvlJc w:val="left"/>
+      <w:pPr>
+        <w:ind w:left="720" w:hanging="360"/>
+      </w:pPr>
+      <w:rPr>
+        <w:rFonts w:ascii="Symbol" w:hAnsi="Symbol" w:hint="default"/>
+      </w:rPr>
+    </w:lvl>
+    <w:lvl w:ilvl="1" w:tplc="04090003" w:tentative="1">
+      <w:start w:val="1"/>
+      <w:numFmt w:val="bullet"/>
+      <w:lvlText w:val="o"/>
+      <w:lvlJc w:val="left"/>
+      <w:pPr>
+        <w:ind w:left="1440" w:hanging="360"/>
+      </w:pPr>
+      <w:rPr>
+        <w:rFonts w:ascii="Courier New" w:hAnsi="Courier New" w:cs="Courier New" w:hint="default"/>
+      </w:rPr>
+    </w:lvl>
+    <w:lvl w:ilvl="2" w:tplc="04090005" w:tentative="1">
+      <w:start w:val="1"/>
+      <w:numFmt w:val="bullet"/>
+      <w:lvlText w:val=""/>
+      <w:lvlJc w:val="left"/>
+      <w:pPr>
+        <w:ind w:left="2160" w:hanging="360"/>
+      </w:pPr>
+      <w:rPr>
+        <w:rFonts w:ascii="Wingdings" w:hAnsi="Wingdings" w:hint="default"/>
+      </w:rPr>
+    </w:lvl>
+    <w:lvl w:ilvl="3" w:tplc="04090001" w:tentative="1">
+      <w:start w:val="1"/>
+      <w:numFmt w:val="bullet"/>
+      <w:lvlText w:val=""/>
+      <w:lvlJc w:val="left"/>
+      <w:pPr>
+        <w:ind w:left="2880" w:hanging="360"/>
+      </w:pPr>
+      <w:rPr>
+        <w:rFonts w:ascii="Symbol" w:hAnsi="Symbol" w:hint="default"/>
+      </w:rPr>
+    </w:lvl>
+    <w:lvl w:ilvl="4" w:tplc="04090003" w:tentative="1">
+      <w:start w:val="1"/>
+      <w:numFmt w:val="bullet"/>
+      <w:lvlText w:val="o"/>
+      <w:lvlJc w:val="left"/>
+      <w:pPr>
+        <w:ind w:left="3600" w:hanging="360"/>
+      </w:pPr>
+      <w:rPr>
+        <w:rFonts w:ascii="Courier New" w:hAnsi="Courier New" w:cs="Courier New" w:hint="default"/>
+      </w:rPr>
+    </w:lvl>
+    <w:lvl w:ilvl="5" w:tplc="04090005" w:tentative="1">
+      <w:start w:val="1"/>
+      <w:numFmt w:val="bullet"/>
+      <w:lvlText w:val=""/>
+      <w:lvlJc w:val="left"/>
+      <w:pPr>
+        <w:ind w:left="4320" w:hanging="360"/>
+      </w:pPr>
+      <w:rPr>
+        <w:rFonts w:ascii="Wingdings" w:hAnsi="Wingdings" w:hint="default"/>
+      </w:rPr>
+    </w:lvl>
+    <w:lvl w:ilvl="6" w:tplc="04090001" w:tentative="1">
+      <w:start w:val="1"/>
+      <w:numFmt w:val="bullet"/>
+      <w:lvlText w:val=""/>
+      <w:lvlJc w:val="left"/>
+      <w:pPr>
+        <w:ind w:left="5040" w:hanging="360"/>
+      </w:pPr>
+      <w:rPr>
+        <w:rFonts w:ascii="Symbol" w:hAnsi="Symbol" w:hint="default"/>
+      </w:rPr>
+    </w:lvl>
+    <w:lvl w:ilvl="7" w:tplc="04090003" w:tentative="1">
+      <w:start w:val="1"/>
+      <w:numFmt w:val="bullet"/>
+      <w:lvlText w:val="o"/>
+      <w:lvlJc w:val="left"/>
+      <w:pPr>
+        <w:ind w:left="5760" w:hanging="360"/>
+      </w:pPr>
+      <w:rPr>
+        <w:rFonts w:ascii="Courier New" w:hAnsi="Courier New" w:cs="Courier New" w:hint="default"/>
+      </w:rPr>
+    </w:lvl>
+    <w:lvl w:ilvl="8" w:tplc="04090005" w:tentative="1">
+      <w:start w:val="1"/>
+      <w:numFmt w:val="bullet"/>
+      <w:lvlText w:val=""/>
+      <w:lvlJc w:val="left"/>
+      <w:pPr>
+        <w:ind w:left="6480" w:hanging="360"/>
+      </w:pPr>
+      <w:rPr>
+        <w:rFonts w:ascii="Wingdings" w:hAnsi="Wingdings" w:hint="default"/>
+      </w:rPr>
+    </w:lvl>
+  </w:abstractNum>
+  <w:abstractNum w:abstractNumId="23">
     <w:nsid w:val="40006F8F"/>
     <w:multiLevelType w:val="hybridMultilevel"/>
     <w:tmpl w:val="19DC6E10"/>
@@ -7190,7 +8478,7 @@
       </w:pPr>
     </w:lvl>
   </w:abstractNum>
-  <w:abstractNum w:abstractNumId="23">
+  <w:abstractNum w:abstractNumId="24">
     <w:nsid w:val="40D3198E"/>
     <w:multiLevelType w:val="hybridMultilevel"/>
     <w:tmpl w:val="207A3C06"/>
@@ -7303,7 +8591,7 @@
       </w:rPr>
     </w:lvl>
   </w:abstractNum>
-  <w:abstractNum w:abstractNumId="24">
+  <w:abstractNum w:abstractNumId="25">
     <w:nsid w:val="416A2EC2"/>
     <w:multiLevelType w:val="hybridMultilevel"/>
     <w:tmpl w:val="081EA8B0"/>
@@ -7416,7 +8704,7 @@
       </w:rPr>
     </w:lvl>
   </w:abstractNum>
-  <w:abstractNum w:abstractNumId="25">
+  <w:abstractNum w:abstractNumId="26">
     <w:nsid w:val="41FB7E1B"/>
     <w:multiLevelType w:val="hybridMultilevel"/>
     <w:tmpl w:val="AF5E4C42"/>
@@ -7529,7 +8817,7 @@
       </w:rPr>
     </w:lvl>
   </w:abstractNum>
-  <w:abstractNum w:abstractNumId="26">
+  <w:abstractNum w:abstractNumId="27">
     <w:nsid w:val="4A5440B2"/>
     <w:multiLevelType w:val="hybridMultilevel"/>
     <w:tmpl w:val="B19C5DA6"/>
@@ -7642,7 +8930,7 @@
       </w:rPr>
     </w:lvl>
   </w:abstractNum>
-  <w:abstractNum w:abstractNumId="27">
+  <w:abstractNum w:abstractNumId="28">
     <w:nsid w:val="4A752ACD"/>
     <w:multiLevelType w:val="hybridMultilevel"/>
     <w:tmpl w:val="563CA3D6"/>
@@ -7728,7 +9016,7 @@
       </w:pPr>
     </w:lvl>
   </w:abstractNum>
-  <w:abstractNum w:abstractNumId="28">
+  <w:abstractNum w:abstractNumId="29">
     <w:nsid w:val="4B676A89"/>
     <w:multiLevelType w:val="hybridMultilevel"/>
     <w:tmpl w:val="D3668340"/>
@@ -7814,7 +9102,7 @@
       </w:pPr>
     </w:lvl>
   </w:abstractNum>
-  <w:abstractNum w:abstractNumId="29">
+  <w:abstractNum w:abstractNumId="30">
     <w:nsid w:val="4E5D1B45"/>
     <w:multiLevelType w:val="hybridMultilevel"/>
     <w:tmpl w:val="CFE2A36C"/>
@@ -7900,7 +9188,7 @@
       </w:pPr>
     </w:lvl>
   </w:abstractNum>
-  <w:abstractNum w:abstractNumId="30">
+  <w:abstractNum w:abstractNumId="31">
     <w:nsid w:val="50D53B93"/>
     <w:multiLevelType w:val="hybridMultilevel"/>
     <w:tmpl w:val="B9D00698"/>
@@ -8013,7 +9301,120 @@
       </w:rPr>
     </w:lvl>
   </w:abstractNum>
-  <w:abstractNum w:abstractNumId="31">
+  <w:abstractNum w:abstractNumId="32">
+    <w:nsid w:val="571B721A"/>
+    <w:multiLevelType w:val="hybridMultilevel"/>
+    <w:tmpl w:val="5DC82736"/>
+    <w:lvl w:ilvl="0" w:tplc="04090001">
+      <w:start w:val="1"/>
+      <w:numFmt w:val="bullet"/>
+      <w:lvlText w:val=""/>
+      <w:lvlJc w:val="left"/>
+      <w:pPr>
+        <w:ind w:left="920" w:hanging="360"/>
+      </w:pPr>
+      <w:rPr>
+        <w:rFonts w:ascii="Symbol" w:hAnsi="Symbol" w:hint="default"/>
+      </w:rPr>
+    </w:lvl>
+    <w:lvl w:ilvl="1" w:tplc="04090003" w:tentative="1">
+      <w:start w:val="1"/>
+      <w:numFmt w:val="bullet"/>
+      <w:lvlText w:val="o"/>
+      <w:lvlJc w:val="left"/>
+      <w:pPr>
+        <w:ind w:left="1640" w:hanging="360"/>
+      </w:pPr>
+      <w:rPr>
+        <w:rFonts w:ascii="Courier New" w:hAnsi="Courier New" w:cs="Courier New" w:hint="default"/>
+      </w:rPr>
+    </w:lvl>
+    <w:lvl w:ilvl="2" w:tplc="04090005" w:tentative="1">
+      <w:start w:val="1"/>
+      <w:numFmt w:val="bullet"/>
+      <w:lvlText w:val=""/>
+      <w:lvlJc w:val="left"/>
+      <w:pPr>
+        <w:ind w:left="2360" w:hanging="360"/>
+      </w:pPr>
+      <w:rPr>
+        <w:rFonts w:ascii="Wingdings" w:hAnsi="Wingdings" w:hint="default"/>
+      </w:rPr>
+    </w:lvl>
+    <w:lvl w:ilvl="3" w:tplc="04090001" w:tentative="1">
+      <w:start w:val="1"/>
+      <w:numFmt w:val="bullet"/>
+      <w:lvlText w:val=""/>
+      <w:lvlJc w:val="left"/>
+      <w:pPr>
+        <w:ind w:left="3080" w:hanging="360"/>
+      </w:pPr>
+      <w:rPr>
+        <w:rFonts w:ascii="Symbol" w:hAnsi="Symbol" w:hint="default"/>
+      </w:rPr>
+    </w:lvl>
+    <w:lvl w:ilvl="4" w:tplc="04090003" w:tentative="1">
+      <w:start w:val="1"/>
+      <w:numFmt w:val="bullet"/>
+      <w:lvlText w:val="o"/>
+      <w:lvlJc w:val="left"/>
+      <w:pPr>
+        <w:ind w:left="3800" w:hanging="360"/>
+      </w:pPr>
+      <w:rPr>
+        <w:rFonts w:ascii="Courier New" w:hAnsi="Courier New" w:cs="Courier New" w:hint="default"/>
+      </w:rPr>
+    </w:lvl>
+    <w:lvl w:ilvl="5" w:tplc="04090005" w:tentative="1">
+      <w:start w:val="1"/>
+      <w:numFmt w:val="bullet"/>
+      <w:lvlText w:val=""/>
+      <w:lvlJc w:val="left"/>
+      <w:pPr>
+        <w:ind w:left="4520" w:hanging="360"/>
+      </w:pPr>
+      <w:rPr>
+        <w:rFonts w:ascii="Wingdings" w:hAnsi="Wingdings" w:hint="default"/>
+      </w:rPr>
+    </w:lvl>
+    <w:lvl w:ilvl="6" w:tplc="04090001" w:tentative="1">
+      <w:start w:val="1"/>
+      <w:numFmt w:val="bullet"/>
+      <w:lvlText w:val=""/>
+      <w:lvlJc w:val="left"/>
+      <w:pPr>
+        <w:ind w:left="5240" w:hanging="360"/>
+      </w:pPr>
+      <w:rPr>
+        <w:rFonts w:ascii="Symbol" w:hAnsi="Symbol" w:hint="default"/>
+      </w:rPr>
+    </w:lvl>
+    <w:lvl w:ilvl="7" w:tplc="04090003" w:tentative="1">
+      <w:start w:val="1"/>
+      <w:numFmt w:val="bullet"/>
+      <w:lvlText w:val="o"/>
+      <w:lvlJc w:val="left"/>
+      <w:pPr>
+        <w:ind w:left="5960" w:hanging="360"/>
+      </w:pPr>
+      <w:rPr>
+        <w:rFonts w:ascii="Courier New" w:hAnsi="Courier New" w:cs="Courier New" w:hint="default"/>
+      </w:rPr>
+    </w:lvl>
+    <w:lvl w:ilvl="8" w:tplc="04090005" w:tentative="1">
+      <w:start w:val="1"/>
+      <w:numFmt w:val="bullet"/>
+      <w:lvlText w:val=""/>
+      <w:lvlJc w:val="left"/>
+      <w:pPr>
+        <w:ind w:left="6680" w:hanging="360"/>
+      </w:pPr>
+      <w:rPr>
+        <w:rFonts w:ascii="Wingdings" w:hAnsi="Wingdings" w:hint="default"/>
+      </w:rPr>
+    </w:lvl>
+  </w:abstractNum>
+  <w:abstractNum w:abstractNumId="33">
     <w:nsid w:val="59C06F27"/>
     <w:multiLevelType w:val="hybridMultilevel"/>
     <w:tmpl w:val="8FF08DAE"/>
@@ -8126,7 +9527,7 @@
       </w:rPr>
     </w:lvl>
   </w:abstractNum>
-  <w:abstractNum w:abstractNumId="32">
+  <w:abstractNum w:abstractNumId="34">
     <w:nsid w:val="5F6E4A31"/>
     <w:multiLevelType w:val="hybridMultilevel"/>
     <w:tmpl w:val="DD4C57C6"/>
@@ -8239,7 +9640,7 @@
       </w:rPr>
     </w:lvl>
   </w:abstractNum>
-  <w:abstractNum w:abstractNumId="33">
+  <w:abstractNum w:abstractNumId="35">
     <w:nsid w:val="620B1185"/>
     <w:multiLevelType w:val="hybridMultilevel"/>
     <w:tmpl w:val="94DA01CA"/>
@@ -8352,7 +9753,7 @@
       </w:rPr>
     </w:lvl>
   </w:abstractNum>
-  <w:abstractNum w:abstractNumId="34">
+  <w:abstractNum w:abstractNumId="36">
     <w:nsid w:val="658D0D00"/>
     <w:multiLevelType w:val="hybridMultilevel"/>
     <w:tmpl w:val="A35A3914"/>
@@ -8465,7 +9866,7 @@
       </w:rPr>
     </w:lvl>
   </w:abstractNum>
-  <w:abstractNum w:abstractNumId="35">
+  <w:abstractNum w:abstractNumId="37">
     <w:nsid w:val="67057A23"/>
     <w:multiLevelType w:val="hybridMultilevel"/>
     <w:tmpl w:val="8572D656"/>
@@ -8578,7 +9979,7 @@
       </w:rPr>
     </w:lvl>
   </w:abstractNum>
-  <w:abstractNum w:abstractNumId="36">
+  <w:abstractNum w:abstractNumId="38">
     <w:nsid w:val="67BD06FD"/>
     <w:multiLevelType w:val="hybridMultilevel"/>
     <w:tmpl w:val="A136FD8A"/>
@@ -8691,7 +10092,7 @@
       </w:rPr>
     </w:lvl>
   </w:abstractNum>
-  <w:abstractNum w:abstractNumId="37">
+  <w:abstractNum w:abstractNumId="39">
     <w:nsid w:val="67E056BD"/>
     <w:multiLevelType w:val="hybridMultilevel"/>
     <w:tmpl w:val="CE484046"/>
@@ -8777,7 +10178,120 @@
       </w:pPr>
     </w:lvl>
   </w:abstractNum>
-  <w:abstractNum w:abstractNumId="38">
+  <w:abstractNum w:abstractNumId="40">
+    <w:nsid w:val="6C5A1541"/>
+    <w:multiLevelType w:val="hybridMultilevel"/>
+    <w:tmpl w:val="547C8100"/>
+    <w:lvl w:ilvl="0" w:tplc="04090001">
+      <w:start w:val="1"/>
+      <w:numFmt w:val="bullet"/>
+      <w:lvlText w:val=""/>
+      <w:lvlJc w:val="left"/>
+      <w:pPr>
+        <w:ind w:left="720" w:hanging="360"/>
+      </w:pPr>
+      <w:rPr>
+        <w:rFonts w:ascii="Symbol" w:hAnsi="Symbol" w:hint="default"/>
+      </w:rPr>
+    </w:lvl>
+    <w:lvl w:ilvl="1" w:tplc="0409000F">
+      <w:start w:val="1"/>
+      <w:numFmt w:val="decimal"/>
+      <w:lvlText w:val="%2."/>
+      <w:lvlJc w:val="left"/>
+      <w:pPr>
+        <w:ind w:left="1440" w:hanging="360"/>
+      </w:pPr>
+      <w:rPr>
+        <w:rFonts w:hint="default"/>
+      </w:rPr>
+    </w:lvl>
+    <w:lvl w:ilvl="2" w:tplc="04090005" w:tentative="1">
+      <w:start w:val="1"/>
+      <w:numFmt w:val="bullet"/>
+      <w:lvlText w:val=""/>
+      <w:lvlJc w:val="left"/>
+      <w:pPr>
+        <w:ind w:left="2160" w:hanging="360"/>
+      </w:pPr>
+      <w:rPr>
+        <w:rFonts w:ascii="Wingdings" w:hAnsi="Wingdings" w:hint="default"/>
+      </w:rPr>
+    </w:lvl>
+    <w:lvl w:ilvl="3" w:tplc="04090001" w:tentative="1">
+      <w:start w:val="1"/>
+      <w:numFmt w:val="bullet"/>
+      <w:lvlText w:val=""/>
+      <w:lvlJc w:val="left"/>
+      <w:pPr>
+        <w:ind w:left="2880" w:hanging="360"/>
+      </w:pPr>
+      <w:rPr>
+        <w:rFonts w:ascii="Symbol" w:hAnsi="Symbol" w:hint="default"/>
+      </w:rPr>
+    </w:lvl>
+    <w:lvl w:ilvl="4" w:tplc="04090003" w:tentative="1">
+      <w:start w:val="1"/>
+      <w:numFmt w:val="bullet"/>
+      <w:lvlText w:val="o"/>
+      <w:lvlJc w:val="left"/>
+      <w:pPr>
+        <w:ind w:left="3600" w:hanging="360"/>
+      </w:pPr>
+      <w:rPr>
+        <w:rFonts w:ascii="Courier New" w:hAnsi="Courier New" w:cs="Courier New" w:hint="default"/>
+      </w:rPr>
+    </w:lvl>
+    <w:lvl w:ilvl="5" w:tplc="04090005" w:tentative="1">
+      <w:start w:val="1"/>
+      <w:numFmt w:val="bullet"/>
+      <w:lvlText w:val=""/>
+      <w:lvlJc w:val="left"/>
+      <w:pPr>
+        <w:ind w:left="4320" w:hanging="360"/>
+      </w:pPr>
+      <w:rPr>
+        <w:rFonts w:ascii="Wingdings" w:hAnsi="Wingdings" w:hint="default"/>
+      </w:rPr>
+    </w:lvl>
+    <w:lvl w:ilvl="6" w:tplc="04090001" w:tentative="1">
+      <w:start w:val="1"/>
+      <w:numFmt w:val="bullet"/>
+      <w:lvlText w:val=""/>
+      <w:lvlJc w:val="left"/>
+      <w:pPr>
+        <w:ind w:left="5040" w:hanging="360"/>
+      </w:pPr>
+      <w:rPr>
+        <w:rFonts w:ascii="Symbol" w:hAnsi="Symbol" w:hint="default"/>
+      </w:rPr>
+    </w:lvl>
+    <w:lvl w:ilvl="7" w:tplc="04090003" w:tentative="1">
+      <w:start w:val="1"/>
+      <w:numFmt w:val="bullet"/>
+      <w:lvlText w:val="o"/>
+      <w:lvlJc w:val="left"/>
+      <w:pPr>
+        <w:ind w:left="5760" w:hanging="360"/>
+      </w:pPr>
+      <w:rPr>
+        <w:rFonts w:ascii="Courier New" w:hAnsi="Courier New" w:cs="Courier New" w:hint="default"/>
+      </w:rPr>
+    </w:lvl>
+    <w:lvl w:ilvl="8" w:tplc="04090005" w:tentative="1">
+      <w:start w:val="1"/>
+      <w:numFmt w:val="bullet"/>
+      <w:lvlText w:val=""/>
+      <w:lvlJc w:val="left"/>
+      <w:pPr>
+        <w:ind w:left="6480" w:hanging="360"/>
+      </w:pPr>
+      <w:rPr>
+        <w:rFonts w:ascii="Wingdings" w:hAnsi="Wingdings" w:hint="default"/>
+      </w:rPr>
+    </w:lvl>
+  </w:abstractNum>
+  <w:abstractNum w:abstractNumId="41">
     <w:nsid w:val="738C08A2"/>
     <w:multiLevelType w:val="hybridMultilevel"/>
     <w:tmpl w:val="AA40FC12"/>
@@ -8890,7 +10404,7 @@
       </w:rPr>
     </w:lvl>
   </w:abstractNum>
-  <w:abstractNum w:abstractNumId="39">
+  <w:abstractNum w:abstractNumId="42">
     <w:nsid w:val="76D0521D"/>
     <w:multiLevelType w:val="hybridMultilevel"/>
     <w:tmpl w:val="AF5E5F6C"/>
@@ -9003,7 +10517,7 @@
       </w:rPr>
     </w:lvl>
   </w:abstractNum>
-  <w:abstractNum w:abstractNumId="40">
+  <w:abstractNum w:abstractNumId="43">
     <w:nsid w:val="7A8339E4"/>
     <w:multiLevelType w:val="hybridMultilevel"/>
     <w:tmpl w:val="334C647A"/>
@@ -9116,7 +10630,7 @@
       </w:rPr>
     </w:lvl>
   </w:abstractNum>
-  <w:abstractNum w:abstractNumId="41">
+  <w:abstractNum w:abstractNumId="44">
     <w:nsid w:val="7AA26D18"/>
     <w:multiLevelType w:val="hybridMultilevel"/>
     <w:tmpl w:val="DE44948E"/>
@@ -9233,19 +10747,19 @@
     <w:abstractNumId w:val="12"/>
   </w:num>
   <w:num w:numId="2">
-    <w:abstractNumId w:val="28"/>
+    <w:abstractNumId w:val="29"/>
   </w:num>
   <w:num w:numId="3">
-    <w:abstractNumId w:val="41"/>
+    <w:abstractNumId w:val="44"/>
   </w:num>
   <w:num w:numId="4">
-    <w:abstractNumId w:val="40"/>
+    <w:abstractNumId w:val="43"/>
   </w:num>
   <w:num w:numId="5">
-    <w:abstractNumId w:val="30"/>
+    <w:abstractNumId w:val="31"/>
   </w:num>
   <w:num w:numId="6">
-    <w:abstractNumId w:val="22"/>
+    <w:abstractNumId w:val="23"/>
   </w:num>
   <w:num w:numId="7">
     <w:abstractNumId w:val="4"/>
@@ -9260,22 +10774,22 @@
     <w:abstractNumId w:val="19"/>
   </w:num>
   <w:num w:numId="11">
-    <w:abstractNumId w:val="23"/>
+    <w:abstractNumId w:val="24"/>
   </w:num>
   <w:num w:numId="12">
-    <w:abstractNumId w:val="25"/>
+    <w:abstractNumId w:val="26"/>
   </w:num>
   <w:num w:numId="13">
     <w:abstractNumId w:val="20"/>
   </w:num>
   <w:num w:numId="14">
-    <w:abstractNumId w:val="39"/>
+    <w:abstractNumId w:val="42"/>
   </w:num>
   <w:num w:numId="15">
-    <w:abstractNumId w:val="24"/>
+    <w:abstractNumId w:val="25"/>
   </w:num>
   <w:num w:numId="16">
-    <w:abstractNumId w:val="38"/>
+    <w:abstractNumId w:val="41"/>
   </w:num>
   <w:num w:numId="17">
     <w:abstractNumId w:val="15"/>
@@ -9287,10 +10801,10 @@
     <w:abstractNumId w:val="10"/>
   </w:num>
   <w:num w:numId="20">
-    <w:abstractNumId w:val="32"/>
+    <w:abstractNumId w:val="34"/>
   </w:num>
   <w:num w:numId="21">
-    <w:abstractNumId w:val="33"/>
+    <w:abstractNumId w:val="35"/>
   </w:num>
   <w:num w:numId="22">
     <w:abstractNumId w:val="18"/>
@@ -9302,7 +10816,7 @@
     <w:abstractNumId w:val="16"/>
   </w:num>
   <w:num w:numId="25">
-    <w:abstractNumId w:val="31"/>
+    <w:abstractNumId w:val="33"/>
   </w:num>
   <w:num w:numId="26">
     <w:abstractNumId w:val="11"/>
@@ -9314,16 +10828,16 @@
     <w:abstractNumId w:val="21"/>
   </w:num>
   <w:num w:numId="29">
-    <w:abstractNumId w:val="29"/>
+    <w:abstractNumId w:val="30"/>
   </w:num>
   <w:num w:numId="30">
-    <w:abstractNumId w:val="37"/>
+    <w:abstractNumId w:val="39"/>
   </w:num>
   <w:num w:numId="31">
     <w:abstractNumId w:val="2"/>
   </w:num>
   <w:num w:numId="32">
-    <w:abstractNumId w:val="26"/>
+    <w:abstractNumId w:val="27"/>
   </w:num>
   <w:num w:numId="33">
     <w:abstractNumId w:val="0"/>
@@ -9332,16 +10846,16 @@
     <w:abstractNumId w:val="7"/>
   </w:num>
   <w:num w:numId="35">
-    <w:abstractNumId w:val="27"/>
+    <w:abstractNumId w:val="28"/>
   </w:num>
   <w:num w:numId="36">
-    <w:abstractNumId w:val="35"/>
+    <w:abstractNumId w:val="37"/>
   </w:num>
   <w:num w:numId="37">
     <w:abstractNumId w:val="1"/>
   </w:num>
   <w:num w:numId="38">
-    <w:abstractNumId w:val="36"/>
+    <w:abstractNumId w:val="38"/>
   </w:num>
   <w:num w:numId="39">
     <w:abstractNumId w:val="8"/>
@@ -9353,7 +10867,16 @@
     <w:abstractNumId w:val="6"/>
   </w:num>
   <w:num w:numId="42">
-    <w:abstractNumId w:val="34"/>
+    <w:abstractNumId w:val="36"/>
+  </w:num>
+  <w:num w:numId="43">
+    <w:abstractNumId w:val="32"/>
+  </w:num>
+  <w:num w:numId="44">
+    <w:abstractNumId w:val="22"/>
+  </w:num>
+  <w:num w:numId="45">
+    <w:abstractNumId w:val="40"/>
   </w:num>
 </w:numbering>
 </file>
@@ -10196,7 +11719,7 @@
 </file>
 
 <file path=customXml/itemProps1.xml><?xml version="1.0" encoding="utf-8"?>
-<ds:datastoreItem xmlns:ds="http://schemas.openxmlformats.org/officeDocument/2006/customXml" ds:itemID="{563B8F21-CDCD-A047-850A-DB3B98AFBCA6}">
+<ds:datastoreItem xmlns:ds="http://schemas.openxmlformats.org/officeDocument/2006/customXml" ds:itemID="{A9429F63-393C-C046-A2F6-28C04EFFE69C}">
   <ds:schemaRefs>
     <ds:schemaRef ds:uri="http://schemas.openxmlformats.org/officeDocument/2006/bibliography"/>
   </ds:schemaRefs>

</xml_diff>